<commit_message>
Update the learning diary after the express tutorial
</commit_message>
<xml_diff>
--- a/SDS_Full-Stack_learning_diary.docx
+++ b/SDS_Full-Stack_learning_diary.docx
@@ -540,8 +540,40 @@
         <w:rPr>
           <w:lang w:val="en-US"/>
         </w:rPr>
-        <w:t xml:space="preserve"> account. The installation was a bit confusing but after some messing around I managed to get it to work and I continued on to the first lesson: a crash course in node. </w:t>
-      </w:r>
+        <w:t xml:space="preserve"> account. The installation was a bit confusing but after some messing around I managed to get it to </w:t>
+      </w:r>
+      <w:r>
+        <w:rPr>
+          <w:lang w:val="en-US"/>
+        </w:rPr>
+        <w:t>work,</w:t>
+      </w:r>
+      <w:r>
+        <w:rPr>
+          <w:lang w:val="en-US"/>
+        </w:rPr>
+        <w:t xml:space="preserve"> and I </w:t>
+      </w:r>
+      <w:r>
+        <w:rPr>
+          <w:lang w:val="en-US"/>
+        </w:rPr>
+        <w:t>continued</w:t>
+      </w:r>
+      <w:r>
+        <w:rPr>
+          <w:lang w:val="en-US"/>
+        </w:rPr>
+        <w:t xml:space="preserve"> the first lesson: a crash course in node. </w:t>
+      </w:r>
+    </w:p>
+    <w:p>
+      <w:pPr>
+        <w:pStyle w:val="BodyText"/>
+        <w:rPr>
+          <w:lang w:val="en-US"/>
+        </w:rPr>
+      </w:pPr>
     </w:p>
     <w:p>
       <w:pPr>
@@ -650,7 +682,19 @@
         <w:rPr>
           <w:lang w:val="en-US"/>
         </w:rPr>
-        <w:t xml:space="preserve">a separate shell which I needed to install as well which I found out after a brief visit to Stack exchange. </w:t>
+        <w:t xml:space="preserve">a separate shell which I needed to install </w:t>
+      </w:r>
+      <w:r>
+        <w:rPr>
+          <w:lang w:val="en-US"/>
+        </w:rPr>
+        <w:t>as well, which</w:t>
+      </w:r>
+      <w:r>
+        <w:rPr>
+          <w:lang w:val="en-US"/>
+        </w:rPr>
+        <w:t xml:space="preserve"> I found out after a brief visit to Stack exchange. </w:t>
       </w:r>
     </w:p>
     <w:p>
@@ -660,6 +704,14 @@
           <w:lang w:val="en-US"/>
         </w:rPr>
       </w:pPr>
+    </w:p>
+    <w:p>
+      <w:pPr>
+        <w:pStyle w:val="BodyText"/>
+        <w:rPr>
+          <w:lang w:val="en-US"/>
+        </w:rPr>
+      </w:pPr>
       <w:r>
         <w:rPr>
           <w:lang w:val="en-US"/>
@@ -716,14 +768,12 @@
         </w:rPr>
         <w:t xml:space="preserve"> the video linked a very useful MongoDB cheat </w:t>
       </w:r>
-      <w:proofErr w:type="gramStart"/>
-      <w:r>
-        <w:rPr>
-          <w:lang w:val="en-US"/>
-        </w:rPr>
-        <w:t>sheet</w:t>
-      </w:r>
-      <w:proofErr w:type="gramEnd"/>
+      <w:r>
+        <w:rPr>
+          <w:lang w:val="en-US"/>
+        </w:rPr>
+        <w:t>sheet,</w:t>
+      </w:r>
       <w:r>
         <w:rPr>
           <w:lang w:val="en-US"/>
@@ -741,6 +791,123 @@
           <w:lang w:val="en-US"/>
         </w:rPr>
         <w:t xml:space="preserve"> for later reference use.</w:t>
+      </w:r>
+    </w:p>
+    <w:p>
+      <w:pPr>
+        <w:pStyle w:val="BodyText"/>
+        <w:rPr>
+          <w:lang w:val="en-US"/>
+        </w:rPr>
+      </w:pPr>
+    </w:p>
+    <w:p>
+      <w:pPr>
+        <w:pStyle w:val="BodyText"/>
+        <w:rPr>
+          <w:lang w:val="en-US"/>
+        </w:rPr>
+      </w:pPr>
+      <w:r>
+        <w:rPr>
+          <w:lang w:val="en-US"/>
+        </w:rPr>
+        <w:t xml:space="preserve">Next I checked out the Express lesson, and even though I have setup an express server before, I learned quite a lot of new things like the server rendering with handlebars and the proper </w:t>
+      </w:r>
+      <w:r>
+        <w:rPr>
+          <w:lang w:val="en-US"/>
+        </w:rPr>
+        <w:lastRenderedPageBreak/>
+        <w:t xml:space="preserve">use of middleware, which always was </w:t>
+      </w:r>
+      <w:r>
+        <w:rPr>
+          <w:lang w:val="en-US"/>
+        </w:rPr>
+        <w:t xml:space="preserve">slightly </w:t>
+      </w:r>
+      <w:r>
+        <w:rPr>
+          <w:lang w:val="en-US"/>
+        </w:rPr>
+        <w:t xml:space="preserve">confusing </w:t>
+      </w:r>
+      <w:r>
+        <w:rPr>
+          <w:lang w:val="en-US"/>
+        </w:rPr>
+        <w:t xml:space="preserve">before. </w:t>
+      </w:r>
+      <w:r>
+        <w:rPr>
+          <w:lang w:val="en-US"/>
+        </w:rPr>
+        <w:t xml:space="preserve">Postman was already familiar to me and using it to test the </w:t>
+      </w:r>
+      <w:r>
+        <w:rPr>
+          <w:lang w:val="en-US"/>
+        </w:rPr>
+        <w:t>API was pretty straightforward.</w:t>
+      </w:r>
+    </w:p>
+    <w:p>
+      <w:pPr>
+        <w:pStyle w:val="BodyText"/>
+        <w:rPr>
+          <w:lang w:val="en-US"/>
+        </w:rPr>
+      </w:pPr>
+    </w:p>
+    <w:p>
+      <w:pPr>
+        <w:pStyle w:val="BodyText"/>
+        <w:rPr>
+          <w:lang w:val="en-US"/>
+        </w:rPr>
+      </w:pPr>
+      <w:r>
+        <w:rPr>
+          <w:lang w:val="en-US"/>
+        </w:rPr>
+        <w:t xml:space="preserve">The new lesson did not have any proper error </w:t>
+      </w:r>
+      <w:r>
+        <w:rPr>
+          <w:lang w:val="en-US"/>
+        </w:rPr>
+        <w:t>handling,</w:t>
+      </w:r>
+      <w:r>
+        <w:rPr>
+          <w:lang w:val="en-US"/>
+        </w:rPr>
+        <w:t xml:space="preserve"> but I installed the </w:t>
+      </w:r>
+      <w:r>
+        <w:rPr>
+          <w:lang w:val="en-US"/>
+        </w:rPr>
+        <w:t xml:space="preserve">express validator package without </w:t>
+      </w:r>
+      <w:r>
+        <w:rPr>
+          <w:lang w:val="en-US"/>
+        </w:rPr>
+        <w:t>many</w:t>
+      </w:r>
+      <w:r>
+        <w:rPr>
+          <w:lang w:val="en-US"/>
+        </w:rPr>
+        <w:t xml:space="preserve"> issues and added the validator code to the </w:t>
+      </w:r>
+      <w:r>
+        <w:rPr>
+          <w:lang w:val="en-US"/>
+        </w:rPr>
+        <w:t>tutorial express setup. While the video did not touch any further on the passport package it is something I will check out in more detail later and possibly use in my own project.</w:t>
       </w:r>
     </w:p>
     <w:sectPr>
@@ -3191,6 +3358,24 @@
 </file>
 
 <file path=customXml/item1.xml><?xml version="1.0" encoding="utf-8"?>
+<p:properties xmlns:p="http://schemas.microsoft.com/office/2006/metadata/properties" xmlns:xsi="http://www.w3.org/2001/XMLSchema-instance" xmlns:pc="http://schemas.microsoft.com/office/infopath/2007/PartnerControls">
+  <documentManagement>
+    <PublishingExpirationDate xmlns="http://schemas.microsoft.com/sharepoint/v3" xsi:nil="true"/>
+    <PublishingStartDate xmlns="http://schemas.microsoft.com/sharepoint/v3" xsi:nil="true"/>
+  </documentManagement>
+</p:properties>
+</file>
+
+<file path=customXml/item2.xml><?xml version="1.0" encoding="utf-8"?>
+<?mso-contentType ?>
+<FormTemplates xmlns="http://schemas.microsoft.com/sharepoint/v3/contenttype/forms">
+  <Display>DocumentLibraryForm</Display>
+  <Edit>DocumentLibraryForm</Edit>
+  <New>DocumentLibraryForm</New>
+</FormTemplates>
+</file>
+
+<file path=customXml/item3.xml><?xml version="1.0" encoding="utf-8"?>
 <ct:contentTypeSchema xmlns:ct="http://schemas.microsoft.com/office/2006/metadata/contentType" xmlns:ma="http://schemas.microsoft.com/office/2006/metadata/properties/metaAttributes" ct:_="" ma:_="" ma:contentTypeName="Asiakirja" ma:contentTypeID="0x01010017418C401CCB2042A3A99A19F43F356D" ma:contentTypeVersion="1" ma:contentTypeDescription="Luo uusi asiakirja." ma:contentTypeScope="" ma:versionID="f4b075d3ca74a5dbaed73e767a156aa0">
   <xsd:schema xmlns:xsd="http://www.w3.org/2001/XMLSchema" xmlns:p="http://schemas.microsoft.com/office/2006/metadata/properties" xmlns:ns1="http://schemas.microsoft.com/sharepoint/v3" targetNamespace="http://schemas.microsoft.com/office/2006/metadata/properties" ma:root="true" ma:fieldsID="4340a008e99365d80b71206bae222996" ns1:_="">
     <xsd:import namespace="http://schemas.microsoft.com/sharepoint/v3"/>
@@ -3256,25 +3441,25 @@
 </ct:contentTypeSchema>
 </file>
 
-<file path=customXml/item2.xml><?xml version="1.0" encoding="utf-8"?>
-<?mso-contentType ?>
-<FormTemplates xmlns="http://schemas.microsoft.com/sharepoint/v3/contenttype/forms">
-  <Display>DocumentLibraryForm</Display>
-  <Edit>DocumentLibraryForm</Edit>
-  <New>DocumentLibraryForm</New>
-</FormTemplates>
+<file path=customXml/itemProps1.xml><?xml version="1.0" encoding="utf-8"?>
+<ds:datastoreItem xmlns:ds="http://schemas.openxmlformats.org/officeDocument/2006/customXml" ds:itemID="{FA8F0064-303C-446D-896E-46EEB9A79DC3}">
+  <ds:schemaRefs>
+    <ds:schemaRef ds:uri="http://schemas.microsoft.com/office/2006/metadata/properties"/>
+    <ds:schemaRef ds:uri="http://schemas.microsoft.com/office/infopath/2007/PartnerControls"/>
+    <ds:schemaRef ds:uri="http://schemas.microsoft.com/sharepoint/v3"/>
+  </ds:schemaRefs>
+</ds:datastoreItem>
 </file>
 
-<file path=customXml/item3.xml><?xml version="1.0" encoding="utf-8"?>
-<p:properties xmlns:p="http://schemas.microsoft.com/office/2006/metadata/properties" xmlns:xsi="http://www.w3.org/2001/XMLSchema-instance" xmlns:pc="http://schemas.microsoft.com/office/infopath/2007/PartnerControls">
-  <documentManagement>
-    <PublishingExpirationDate xmlns="http://schemas.microsoft.com/sharepoint/v3" xsi:nil="true"/>
-    <PublishingStartDate xmlns="http://schemas.microsoft.com/sharepoint/v3" xsi:nil="true"/>
-  </documentManagement>
-</p:properties>
+<file path=customXml/itemProps2.xml><?xml version="1.0" encoding="utf-8"?>
+<ds:datastoreItem xmlns:ds="http://schemas.openxmlformats.org/officeDocument/2006/customXml" ds:itemID="{13FBD2FA-5696-460D-A278-9A302A0F72AE}">
+  <ds:schemaRefs>
+    <ds:schemaRef ds:uri="http://schemas.microsoft.com/sharepoint/v3/contenttype/forms"/>
+  </ds:schemaRefs>
+</ds:datastoreItem>
 </file>
 
-<file path=customXml/itemProps1.xml><?xml version="1.0" encoding="utf-8"?>
+<file path=customXml/itemProps3.xml><?xml version="1.0" encoding="utf-8"?>
 <ds:datastoreItem xmlns:ds="http://schemas.openxmlformats.org/officeDocument/2006/customXml" ds:itemID="{B9A87442-5A7B-46FD-BD28-170CE9B7256F}">
   <ds:schemaRefs>
     <ds:schemaRef ds:uri="http://schemas.microsoft.com/office/2006/metadata/contentType"/>
@@ -3289,22 +3474,4 @@
     <ds:schemaRef ds:uri="http://schemas.microsoft.com/office/internal/2005/internalDocumentation"/>
   </ds:schemaRefs>
 </ds:datastoreItem>
-</file>
-
-<file path=customXml/itemProps2.xml><?xml version="1.0" encoding="utf-8"?>
-<ds:datastoreItem xmlns:ds="http://schemas.openxmlformats.org/officeDocument/2006/customXml" ds:itemID="{13FBD2FA-5696-460D-A278-9A302A0F72AE}">
-  <ds:schemaRefs>
-    <ds:schemaRef ds:uri="http://schemas.microsoft.com/sharepoint/v3/contenttype/forms"/>
-  </ds:schemaRefs>
-</ds:datastoreItem>
-</file>
-
-<file path=customXml/itemProps3.xml><?xml version="1.0" encoding="utf-8"?>
-<ds:datastoreItem xmlns:ds="http://schemas.openxmlformats.org/officeDocument/2006/customXml" ds:itemID="{FA8F0064-303C-446D-896E-46EEB9A79DC3}">
-  <ds:schemaRefs>
-    <ds:schemaRef ds:uri="http://schemas.microsoft.com/office/2006/metadata/properties"/>
-    <ds:schemaRef ds:uri="http://schemas.microsoft.com/office/infopath/2007/PartnerControls"/>
-    <ds:schemaRef ds:uri="http://schemas.microsoft.com/sharepoint/v3"/>
-  </ds:schemaRefs>
-</ds:datastoreItem>
 </file>
</xml_diff>

<commit_message>
Add Angular 2 installation experience to the diary
</commit_message>
<xml_diff>
--- a/SDS_Full-Stack_learning_diary.docx
+++ b/SDS_Full-Stack_learning_diary.docx
@@ -14,7 +14,6 @@
           <w:lang w:val="en-US"/>
         </w:rPr>
       </w:pPr>
-      <w:proofErr w:type="spellStart"/>
       <w:r>
         <w:rPr>
           <w:rFonts w:ascii="Times New Roman" w:hAnsi="Times New Roman" w:cs="Times New Roman"/>
@@ -23,10 +22,13 @@
           <w:szCs w:val="24"/>
           <w:lang w:val="en-US"/>
         </w:rPr>
-        <w:t>Lappeenrannan</w:t>
-      </w:r>
-      <w:proofErr w:type="spellEnd"/>
-      <w:r>
+        <w:t>Lappeenrannan teknillinen yliopisto</w:t>
+      </w:r>
+    </w:p>
+    <w:p>
+      <w:pPr>
+        <w:pStyle w:val="Title"/>
+        <w:jc w:val="both"/>
         <w:rPr>
           <w:rFonts w:ascii="Times New Roman" w:hAnsi="Times New Roman" w:cs="Times New Roman"/>
           <w:b w:val="0"/>
@@ -34,9 +36,7 @@
           <w:szCs w:val="24"/>
           <w:lang w:val="en-US"/>
         </w:rPr>
-        <w:t xml:space="preserve"> </w:t>
-      </w:r>
-      <w:proofErr w:type="spellStart"/>
+      </w:pPr>
       <w:r>
         <w:rPr>
           <w:rFonts w:ascii="Times New Roman" w:hAnsi="Times New Roman" w:cs="Times New Roman"/>
@@ -45,10 +45,13 @@
           <w:szCs w:val="24"/>
           <w:lang w:val="en-US"/>
         </w:rPr>
-        <w:t>teknillinen</w:t>
-      </w:r>
-      <w:proofErr w:type="spellEnd"/>
-      <w:r>
+        <w:t>School of Business and Management</w:t>
+      </w:r>
+    </w:p>
+    <w:p>
+      <w:pPr>
+        <w:pStyle w:val="Title"/>
+        <w:jc w:val="both"/>
         <w:rPr>
           <w:rFonts w:ascii="Times New Roman" w:hAnsi="Times New Roman" w:cs="Times New Roman"/>
           <w:b w:val="0"/>
@@ -56,10 +59,69 @@
           <w:szCs w:val="24"/>
           <w:lang w:val="en-US"/>
         </w:rPr>
-        <w:t xml:space="preserve"> </w:t>
-      </w:r>
-      <w:proofErr w:type="spellStart"/>
-      <w:r>
+      </w:pPr>
+    </w:p>
+    <w:p>
+      <w:pPr>
+        <w:pStyle w:val="Title"/>
+        <w:jc w:val="left"/>
+        <w:rPr>
+          <w:rFonts w:ascii="Times New Roman" w:hAnsi="Times New Roman"/>
+          <w:b w:val="0"/>
+          <w:sz w:val="24"/>
+          <w:szCs w:val="24"/>
+          <w:lang w:val="en-US"/>
+        </w:rPr>
+      </w:pPr>
+    </w:p>
+    <w:p>
+      <w:pPr>
+        <w:pStyle w:val="Title"/>
+        <w:jc w:val="left"/>
+        <w:rPr>
+          <w:sz w:val="24"/>
+          <w:szCs w:val="24"/>
+          <w:lang w:val="en-US"/>
+        </w:rPr>
+      </w:pPr>
+    </w:p>
+    <w:p>
+      <w:pPr>
+        <w:pStyle w:val="Title"/>
+        <w:jc w:val="left"/>
+        <w:rPr>
+          <w:sz w:val="24"/>
+          <w:szCs w:val="24"/>
+          <w:lang w:val="en-US"/>
+        </w:rPr>
+      </w:pPr>
+    </w:p>
+    <w:p>
+      <w:pPr>
+        <w:pStyle w:val="Title"/>
+        <w:jc w:val="left"/>
+        <w:rPr>
+          <w:sz w:val="24"/>
+          <w:szCs w:val="24"/>
+          <w:lang w:val="en-US"/>
+        </w:rPr>
+      </w:pPr>
+    </w:p>
+    <w:p>
+      <w:pPr>
+        <w:pStyle w:val="Title"/>
+        <w:jc w:val="left"/>
+        <w:rPr>
+          <w:sz w:val="24"/>
+          <w:szCs w:val="24"/>
+          <w:lang w:val="en-US"/>
+        </w:rPr>
+      </w:pPr>
+    </w:p>
+    <w:p>
+      <w:pPr>
+        <w:pStyle w:val="Title"/>
+        <w:jc w:val="both"/>
         <w:rPr>
           <w:rFonts w:ascii="Times New Roman" w:hAnsi="Times New Roman" w:cs="Times New Roman"/>
           <w:b w:val="0"/>
@@ -67,14 +129,8 @@
           <w:szCs w:val="24"/>
           <w:lang w:val="en-US"/>
         </w:rPr>
-        <w:t>yliopisto</w:t>
-      </w:r>
-      <w:proofErr w:type="spellEnd"/>
-    </w:p>
-    <w:p>
-      <w:pPr>
-        <w:pStyle w:val="Title"/>
-        <w:jc w:val="both"/>
+      </w:pPr>
+      <w:r>
         <w:rPr>
           <w:rFonts w:ascii="Times New Roman" w:hAnsi="Times New Roman" w:cs="Times New Roman"/>
           <w:b w:val="0"/>
@@ -82,8 +138,13 @@
           <w:szCs w:val="24"/>
           <w:lang w:val="en-US"/>
         </w:rPr>
-      </w:pPr>
-      <w:r>
+        <w:t>Sofware Development Skills</w:t>
+      </w:r>
+    </w:p>
+    <w:p>
+      <w:pPr>
+        <w:pStyle w:val="Title"/>
+        <w:jc w:val="left"/>
         <w:rPr>
           <w:rFonts w:ascii="Times New Roman" w:hAnsi="Times New Roman" w:cs="Times New Roman"/>
           <w:b w:val="0"/>
@@ -91,125 +152,6 @@
           <w:szCs w:val="24"/>
           <w:lang w:val="en-US"/>
         </w:rPr>
-        <w:t>School of Business and Management</w:t>
-      </w:r>
-    </w:p>
-    <w:p>
-      <w:pPr>
-        <w:pStyle w:val="Title"/>
-        <w:jc w:val="both"/>
-        <w:rPr>
-          <w:rFonts w:ascii="Times New Roman" w:hAnsi="Times New Roman" w:cs="Times New Roman"/>
-          <w:b w:val="0"/>
-          <w:sz w:val="24"/>
-          <w:szCs w:val="24"/>
-          <w:lang w:val="en-US"/>
-        </w:rPr>
-      </w:pPr>
-    </w:p>
-    <w:p>
-      <w:pPr>
-        <w:pStyle w:val="Title"/>
-        <w:jc w:val="left"/>
-        <w:rPr>
-          <w:rFonts w:ascii="Times New Roman" w:hAnsi="Times New Roman"/>
-          <w:b w:val="0"/>
-          <w:sz w:val="24"/>
-          <w:szCs w:val="24"/>
-          <w:lang w:val="en-US"/>
-        </w:rPr>
-      </w:pPr>
-    </w:p>
-    <w:p>
-      <w:pPr>
-        <w:pStyle w:val="Title"/>
-        <w:jc w:val="left"/>
-        <w:rPr>
-          <w:sz w:val="24"/>
-          <w:szCs w:val="24"/>
-          <w:lang w:val="en-US"/>
-        </w:rPr>
-      </w:pPr>
-    </w:p>
-    <w:p>
-      <w:pPr>
-        <w:pStyle w:val="Title"/>
-        <w:jc w:val="left"/>
-        <w:rPr>
-          <w:sz w:val="24"/>
-          <w:szCs w:val="24"/>
-          <w:lang w:val="en-US"/>
-        </w:rPr>
-      </w:pPr>
-    </w:p>
-    <w:p>
-      <w:pPr>
-        <w:pStyle w:val="Title"/>
-        <w:jc w:val="left"/>
-        <w:rPr>
-          <w:sz w:val="24"/>
-          <w:szCs w:val="24"/>
-          <w:lang w:val="en-US"/>
-        </w:rPr>
-      </w:pPr>
-    </w:p>
-    <w:p>
-      <w:pPr>
-        <w:pStyle w:val="Title"/>
-        <w:jc w:val="left"/>
-        <w:rPr>
-          <w:sz w:val="24"/>
-          <w:szCs w:val="24"/>
-          <w:lang w:val="en-US"/>
-        </w:rPr>
-      </w:pPr>
-    </w:p>
-    <w:p>
-      <w:pPr>
-        <w:pStyle w:val="Title"/>
-        <w:jc w:val="both"/>
-        <w:rPr>
-          <w:rFonts w:ascii="Times New Roman" w:hAnsi="Times New Roman" w:cs="Times New Roman"/>
-          <w:b w:val="0"/>
-          <w:sz w:val="24"/>
-          <w:szCs w:val="24"/>
-          <w:lang w:val="en-US"/>
-        </w:rPr>
-      </w:pPr>
-      <w:proofErr w:type="spellStart"/>
-      <w:r>
-        <w:rPr>
-          <w:rFonts w:ascii="Times New Roman" w:hAnsi="Times New Roman" w:cs="Times New Roman"/>
-          <w:b w:val="0"/>
-          <w:sz w:val="24"/>
-          <w:szCs w:val="24"/>
-          <w:lang w:val="en-US"/>
-        </w:rPr>
-        <w:t>Sofware</w:t>
-      </w:r>
-      <w:proofErr w:type="spellEnd"/>
-      <w:r>
-        <w:rPr>
-          <w:rFonts w:ascii="Times New Roman" w:hAnsi="Times New Roman" w:cs="Times New Roman"/>
-          <w:b w:val="0"/>
-          <w:sz w:val="24"/>
-          <w:szCs w:val="24"/>
-          <w:lang w:val="en-US"/>
-        </w:rPr>
-        <w:t xml:space="preserve"> Development Skills</w:t>
-      </w:r>
-    </w:p>
-    <w:p>
-      <w:pPr>
-        <w:pStyle w:val="Title"/>
-        <w:jc w:val="left"/>
-        <w:rPr>
-          <w:rFonts w:ascii="Times New Roman" w:hAnsi="Times New Roman" w:cs="Times New Roman"/>
-          <w:b w:val="0"/>
-          <w:sz w:val="24"/>
-          <w:szCs w:val="24"/>
-          <w:lang w:val="en-US"/>
-        </w:rPr>
       </w:pPr>
     </w:p>
     <w:p>
@@ -223,7 +165,6 @@
           <w:lang w:val="en-US"/>
         </w:rPr>
       </w:pPr>
-      <w:proofErr w:type="spellStart"/>
       <w:r>
         <w:rPr>
           <w:rFonts w:ascii="Times New Roman" w:hAnsi="Times New Roman" w:cs="Times New Roman"/>
@@ -231,17 +172,7 @@
           <w:szCs w:val="24"/>
           <w:lang w:val="en-US"/>
         </w:rPr>
-        <w:t>Franciscus</w:t>
-      </w:r>
-      <w:proofErr w:type="spellEnd"/>
-      <w:r>
-        <w:rPr>
-          <w:rFonts w:ascii="Times New Roman" w:hAnsi="Times New Roman" w:cs="Times New Roman"/>
-          <w:sz w:val="24"/>
-          <w:szCs w:val="24"/>
-          <w:lang w:val="en-US"/>
-        </w:rPr>
-        <w:t xml:space="preserve"> van de Voorde</w:t>
+        <w:t>Franciscus van de Voorde</w:t>
       </w:r>
       <w:r>
         <w:rPr>
@@ -503,21 +434,7 @@
         <w:rPr>
           <w:lang w:val="en-US"/>
         </w:rPr>
-        <w:t xml:space="preserve">I read the course information and set up my development environment. I am using Sublime Text as my editor of choice as I prefer to keep my VS Studio clean for my C++ programming. Besides, I do have experience with Sublime already as well. I installed </w:t>
-      </w:r>
-      <w:proofErr w:type="spellStart"/>
-      <w:r>
-        <w:rPr>
-          <w:lang w:val="en-US"/>
-        </w:rPr>
-        <w:t>Sourcetree</w:t>
-      </w:r>
-      <w:proofErr w:type="spellEnd"/>
-      <w:r>
-        <w:rPr>
-          <w:lang w:val="en-US"/>
-        </w:rPr>
-        <w:t xml:space="preserve"> and hooked it up to my own </w:t>
+        <w:t xml:space="preserve">I read the course information and set up my development environment. I am using Sublime Text as my editor of choice as I prefer to keep my VS Studio clean for my C++ programming. Besides, I do have experience with Sublime already as well. I installed Sourcetree and hooked it up to my own </w:t>
       </w:r>
       <w:r>
         <w:rPr>
@@ -711,21 +628,7 @@
         <w:rPr>
           <w:lang w:val="en-US"/>
         </w:rPr>
-        <w:t>some new things like the $</w:t>
-      </w:r>
-      <w:proofErr w:type="spellStart"/>
-      <w:r>
-        <w:rPr>
-          <w:lang w:val="en-US"/>
-        </w:rPr>
-        <w:t>inc</w:t>
-      </w:r>
-      <w:proofErr w:type="spellEnd"/>
-      <w:r>
-        <w:rPr>
-          <w:lang w:val="en-US"/>
-        </w:rPr>
-        <w:t xml:space="preserve"> and $rename parameters.</w:t>
+        <w:t>some new things like the $inc and $rename parameters.</w:t>
       </w:r>
       <w:r>
         <w:rPr>
@@ -1162,7 +1065,220 @@
         <w:rPr>
           <w:lang w:val="en-US"/>
         </w:rPr>
-        <w:t xml:space="preserve">I, then started on the mean stack tutorial and implemented the express part which went smoothly as it is not the first time I have set up an express backend. </w:t>
+        <w:t xml:space="preserve">I, then started on the mean stack tutorial and implemented the express part which went smoothly as it is not the first </w:t>
+      </w:r>
+      <w:r>
+        <w:rPr>
+          <w:lang w:val="en-US"/>
+        </w:rPr>
+        <w:t>time,</w:t>
+      </w:r>
+      <w:r>
+        <w:rPr>
+          <w:lang w:val="en-US"/>
+        </w:rPr>
+        <w:t xml:space="preserve"> I have set up an express backend. </w:t>
+      </w:r>
+    </w:p>
+    <w:p>
+      <w:pPr>
+        <w:pStyle w:val="BodyText"/>
+        <w:rPr>
+          <w:lang w:val="en-US"/>
+        </w:rPr>
+      </w:pPr>
+    </w:p>
+    <w:p>
+      <w:pPr>
+        <w:pStyle w:val="BodyText"/>
+        <w:rPr>
+          <w:b/>
+          <w:bCs/>
+          <w:lang w:val="en-US"/>
+        </w:rPr>
+      </w:pPr>
+      <w:r>
+        <w:rPr>
+          <w:b/>
+          <w:bCs/>
+          <w:lang w:val="en-US"/>
+        </w:rPr>
+        <w:t>21.1.2023</w:t>
+      </w:r>
+    </w:p>
+    <w:p>
+      <w:pPr>
+        <w:pStyle w:val="BodyText"/>
+        <w:rPr>
+          <w:lang w:val="en-US"/>
+        </w:rPr>
+      </w:pPr>
+      <w:r>
+        <w:rPr>
+          <w:lang w:val="en-US"/>
+        </w:rPr>
+        <w:lastRenderedPageBreak/>
+        <w:t xml:space="preserve">I ran into some version problems </w:t>
+      </w:r>
+      <w:r>
+        <w:rPr>
+          <w:lang w:val="en-US"/>
+        </w:rPr>
+        <w:t>with passport that needed some fixes</w:t>
+      </w:r>
+      <w:r>
+        <w:rPr>
+          <w:lang w:val="en-US"/>
+        </w:rPr>
+        <w:t xml:space="preserve"> but </w:t>
+      </w:r>
+      <w:r>
+        <w:rPr>
+          <w:lang w:val="en-US"/>
+        </w:rPr>
+        <w:t>overall,</w:t>
+      </w:r>
+      <w:r>
+        <w:rPr>
+          <w:lang w:val="en-US"/>
+        </w:rPr>
+        <w:t xml:space="preserve"> the register and authenticate part of the tutorial went rather smooth. </w:t>
+      </w:r>
+      <w:r>
+        <w:rPr>
+          <w:lang w:val="en-US"/>
+        </w:rPr>
+        <w:t xml:space="preserve">I used a console.log to find the user _id which was different from the video </w:t>
+      </w:r>
+      <w:r>
+        <w:rPr>
+          <w:lang w:val="en-US"/>
+        </w:rPr>
+        <w:t xml:space="preserve">and instead of ‘_doc._id’ it was actually located in ‘data._id’ which makes a lot more sense. </w:t>
+      </w:r>
+      <w:r>
+        <w:rPr>
+          <w:lang w:val="en-US"/>
+        </w:rPr>
+        <w:t xml:space="preserve">The backend is for now </w:t>
+      </w:r>
+      <w:r>
+        <w:rPr>
+          <w:lang w:val="en-US"/>
+        </w:rPr>
+        <w:t>complete,</w:t>
+      </w:r>
+      <w:r>
+        <w:rPr>
+          <w:lang w:val="en-US"/>
+        </w:rPr>
+        <w:t xml:space="preserve"> and I can use this part in my project later down the line – it will be easy enough to add more routes and </w:t>
+      </w:r>
+      <w:r>
+        <w:rPr>
+          <w:lang w:val="en-US"/>
+        </w:rPr>
+        <w:t>mongoose models.</w:t>
+      </w:r>
+    </w:p>
+    <w:p>
+      <w:pPr>
+        <w:pStyle w:val="BodyText"/>
+        <w:rPr>
+          <w:lang w:val="en-US"/>
+        </w:rPr>
+      </w:pPr>
+      <w:r>
+        <w:rPr>
+          <w:lang w:val="en-US"/>
+        </w:rPr>
+        <w:t>I learned how to authenticate and protect routes with passport which I have never used before</w:t>
+      </w:r>
+      <w:r>
+        <w:rPr>
+          <w:lang w:val="en-US"/>
+        </w:rPr>
+        <w:t xml:space="preserve">. </w:t>
+      </w:r>
+      <w:r>
+        <w:rPr>
+          <w:lang w:val="en-US"/>
+        </w:rPr>
+        <w:t>I have hashed a</w:t>
+      </w:r>
+      <w:r>
+        <w:rPr>
+          <w:lang w:val="en-US"/>
+        </w:rPr>
+        <w:t xml:space="preserve">nd salted a password </w:t>
+      </w:r>
+      <w:r>
+        <w:rPr>
+          <w:lang w:val="en-US"/>
+        </w:rPr>
+        <w:t>previously,</w:t>
+      </w:r>
+      <w:r>
+        <w:rPr>
+          <w:lang w:val="en-US"/>
+        </w:rPr>
+        <w:t xml:space="preserve"> but I used a different module for it, namely crypto. </w:t>
+      </w:r>
+    </w:p>
+    <w:p>
+      <w:pPr>
+        <w:pStyle w:val="BodyText"/>
+        <w:rPr>
+          <w:lang w:val="en-US"/>
+        </w:rPr>
+      </w:pPr>
+      <w:r>
+        <w:rPr>
+          <w:lang w:val="en-US"/>
+        </w:rPr>
+        <w:t xml:space="preserve">Finished the day with setting up the Angular front end part and ran into some interesting problems with the </w:t>
+      </w:r>
+      <w:r>
+        <w:rPr>
+          <w:lang w:val="en-US"/>
+        </w:rPr>
+        <w:t xml:space="preserve">bootstrap template because the bootstrap used in the video is five years old. I had to dig through </w:t>
+      </w:r>
+      <w:r>
+        <w:rPr>
+          <w:lang w:val="en-US"/>
+        </w:rPr>
+        <w:t>the</w:t>
+      </w:r>
+      <w:r>
+        <w:rPr>
+          <w:lang w:val="en-US"/>
+        </w:rPr>
+        <w:t xml:space="preserve"> source</w:t>
+      </w:r>
+      <w:r>
+        <w:rPr>
+          <w:lang w:val="en-US"/>
+        </w:rPr>
+        <w:t xml:space="preserve"> to find the right classes for the navbar</w:t>
+      </w:r>
+      <w:r>
+        <w:rPr>
+          <w:lang w:val="en-US"/>
+        </w:rPr>
+        <w:t xml:space="preserve">, and copied the code for the navbar from a different location. </w:t>
+      </w:r>
+      <w:r>
+        <w:rPr>
+          <w:lang w:val="en-US"/>
+        </w:rPr>
+        <w:t xml:space="preserve">The navbar and routing are currently working nicely and tomorrow I will move on to the </w:t>
+      </w:r>
+      <w:r>
+        <w:rPr>
+          <w:lang w:val="en-US"/>
+        </w:rPr>
+        <w:t>rest of the components.</w:t>
       </w:r>
     </w:p>
     <w:sectPr>
@@ -3613,6 +3729,24 @@
 </file>
 
 <file path=customXml/item1.xml><?xml version="1.0" encoding="utf-8"?>
+<p:properties xmlns:p="http://schemas.microsoft.com/office/2006/metadata/properties" xmlns:xsi="http://www.w3.org/2001/XMLSchema-instance" xmlns:pc="http://schemas.microsoft.com/office/infopath/2007/PartnerControls">
+  <documentManagement>
+    <PublishingExpirationDate xmlns="http://schemas.microsoft.com/sharepoint/v3" xsi:nil="true"/>
+    <PublishingStartDate xmlns="http://schemas.microsoft.com/sharepoint/v3" xsi:nil="true"/>
+  </documentManagement>
+</p:properties>
+</file>
+
+<file path=customXml/item2.xml><?xml version="1.0" encoding="utf-8"?>
+<?mso-contentType ?>
+<FormTemplates xmlns="http://schemas.microsoft.com/sharepoint/v3/contenttype/forms">
+  <Display>DocumentLibraryForm</Display>
+  <Edit>DocumentLibraryForm</Edit>
+  <New>DocumentLibraryForm</New>
+</FormTemplates>
+</file>
+
+<file path=customXml/item3.xml><?xml version="1.0" encoding="utf-8"?>
 <ct:contentTypeSchema xmlns:ct="http://schemas.microsoft.com/office/2006/metadata/contentType" xmlns:ma="http://schemas.microsoft.com/office/2006/metadata/properties/metaAttributes" ct:_="" ma:_="" ma:contentTypeName="Asiakirja" ma:contentTypeID="0x01010017418C401CCB2042A3A99A19F43F356D" ma:contentTypeVersion="1" ma:contentTypeDescription="Luo uusi asiakirja." ma:contentTypeScope="" ma:versionID="f4b075d3ca74a5dbaed73e767a156aa0">
   <xsd:schema xmlns:xsd="http://www.w3.org/2001/XMLSchema" xmlns:p="http://schemas.microsoft.com/office/2006/metadata/properties" xmlns:ns1="http://schemas.microsoft.com/sharepoint/v3" targetNamespace="http://schemas.microsoft.com/office/2006/metadata/properties" ma:root="true" ma:fieldsID="4340a008e99365d80b71206bae222996" ns1:_="">
     <xsd:import namespace="http://schemas.microsoft.com/sharepoint/v3"/>
@@ -3678,25 +3812,25 @@
 </ct:contentTypeSchema>
 </file>
 
-<file path=customXml/item2.xml><?xml version="1.0" encoding="utf-8"?>
-<?mso-contentType ?>
-<FormTemplates xmlns="http://schemas.microsoft.com/sharepoint/v3/contenttype/forms">
-  <Display>DocumentLibraryForm</Display>
-  <Edit>DocumentLibraryForm</Edit>
-  <New>DocumentLibraryForm</New>
-</FormTemplates>
+<file path=customXml/itemProps1.xml><?xml version="1.0" encoding="utf-8"?>
+<ds:datastoreItem xmlns:ds="http://schemas.openxmlformats.org/officeDocument/2006/customXml" ds:itemID="{FA8F0064-303C-446D-896E-46EEB9A79DC3}">
+  <ds:schemaRefs>
+    <ds:schemaRef ds:uri="http://schemas.microsoft.com/office/2006/metadata/properties"/>
+    <ds:schemaRef ds:uri="http://schemas.microsoft.com/office/infopath/2007/PartnerControls"/>
+    <ds:schemaRef ds:uri="http://schemas.microsoft.com/sharepoint/v3"/>
+  </ds:schemaRefs>
+</ds:datastoreItem>
 </file>
 
-<file path=customXml/item3.xml><?xml version="1.0" encoding="utf-8"?>
-<p:properties xmlns:p="http://schemas.microsoft.com/office/2006/metadata/properties" xmlns:xsi="http://www.w3.org/2001/XMLSchema-instance" xmlns:pc="http://schemas.microsoft.com/office/infopath/2007/PartnerControls">
-  <documentManagement>
-    <PublishingExpirationDate xmlns="http://schemas.microsoft.com/sharepoint/v3" xsi:nil="true"/>
-    <PublishingStartDate xmlns="http://schemas.microsoft.com/sharepoint/v3" xsi:nil="true"/>
-  </documentManagement>
-</p:properties>
+<file path=customXml/itemProps2.xml><?xml version="1.0" encoding="utf-8"?>
+<ds:datastoreItem xmlns:ds="http://schemas.openxmlformats.org/officeDocument/2006/customXml" ds:itemID="{13FBD2FA-5696-460D-A278-9A302A0F72AE}">
+  <ds:schemaRefs>
+    <ds:schemaRef ds:uri="http://schemas.microsoft.com/sharepoint/v3/contenttype/forms"/>
+  </ds:schemaRefs>
+</ds:datastoreItem>
 </file>
 
-<file path=customXml/itemProps1.xml><?xml version="1.0" encoding="utf-8"?>
+<file path=customXml/itemProps3.xml><?xml version="1.0" encoding="utf-8"?>
 <ds:datastoreItem xmlns:ds="http://schemas.openxmlformats.org/officeDocument/2006/customXml" ds:itemID="{B9A87442-5A7B-46FD-BD28-170CE9B7256F}">
   <ds:schemaRefs>
     <ds:schemaRef ds:uri="http://schemas.microsoft.com/office/2006/metadata/contentType"/>
@@ -3711,22 +3845,4 @@
     <ds:schemaRef ds:uri="http://schemas.microsoft.com/office/internal/2005/internalDocumentation"/>
   </ds:schemaRefs>
 </ds:datastoreItem>
-</file>
-
-<file path=customXml/itemProps2.xml><?xml version="1.0" encoding="utf-8"?>
-<ds:datastoreItem xmlns:ds="http://schemas.openxmlformats.org/officeDocument/2006/customXml" ds:itemID="{13FBD2FA-5696-460D-A278-9A302A0F72AE}">
-  <ds:schemaRefs>
-    <ds:schemaRef ds:uri="http://schemas.microsoft.com/sharepoint/v3/contenttype/forms"/>
-  </ds:schemaRefs>
-</ds:datastoreItem>
-</file>
-
-<file path=customXml/itemProps3.xml><?xml version="1.0" encoding="utf-8"?>
-<ds:datastoreItem xmlns:ds="http://schemas.openxmlformats.org/officeDocument/2006/customXml" ds:itemID="{FA8F0064-303C-446D-896E-46EEB9A79DC3}">
-  <ds:schemaRefs>
-    <ds:schemaRef ds:uri="http://schemas.microsoft.com/office/2006/metadata/properties"/>
-    <ds:schemaRef ds:uri="http://schemas.microsoft.com/office/infopath/2007/PartnerControls"/>
-    <ds:schemaRef ds:uri="http://schemas.microsoft.com/sharepoint/v3"/>
-  </ds:schemaRefs>
-</ds:datastoreItem>
 </file>
</xml_diff>

<commit_message>
Update learning diary with last part of Tour of Heroes experience
</commit_message>
<xml_diff>
--- a/SDS_Full-Stack_learning_diary.docx
+++ b/SDS_Full-Stack_learning_diary.docx
@@ -259,19 +259,8 @@
           <w:szCs w:val="24"/>
           <w:lang w:val="en-US"/>
         </w:rPr>
-        <w:t xml:space="preserve"> </w:t>
-      </w:r>
-      <w:proofErr w:type="gramStart"/>
-      <w:r>
-        <w:rPr>
-          <w:rFonts w:ascii="Times New Roman" w:hAnsi="Times New Roman" w:cs="Times New Roman"/>
-          <w:sz w:val="24"/>
-          <w:szCs w:val="24"/>
-          <w:lang w:val="en-US"/>
-        </w:rPr>
-        <w:t>x111733</w:t>
-      </w:r>
-      <w:proofErr w:type="gramEnd"/>
+        <w:t xml:space="preserve"> x111733</w:t>
+      </w:r>
     </w:p>
     <w:p>
       <w:pPr>
@@ -1295,19 +1284,11 @@
         <w:t>’ it was actually located in ‘</w:t>
       </w:r>
       <w:proofErr w:type="spellStart"/>
-      <w:proofErr w:type="gramStart"/>
-      <w:r>
-        <w:rPr>
-          <w:lang w:val="en-US"/>
-        </w:rPr>
-        <w:t>data._</w:t>
-      </w:r>
-      <w:proofErr w:type="gramEnd"/>
-      <w:r>
-        <w:rPr>
-          <w:lang w:val="en-US"/>
-        </w:rPr>
-        <w:t>id</w:t>
+      <w:r>
+        <w:rPr>
+          <w:lang w:val="en-US"/>
+        </w:rPr>
+        <w:t>data._id</w:t>
       </w:r>
       <w:proofErr w:type="spellEnd"/>
       <w:r>
@@ -1438,20 +1419,12 @@
         </w:rPr>
         <w:t xml:space="preserve"> to find the right classes for the </w:t>
       </w:r>
-      <w:proofErr w:type="gramStart"/>
-      <w:r>
-        <w:rPr>
-          <w:lang w:val="en-US"/>
-        </w:rPr>
-        <w:t>navbar</w:t>
-      </w:r>
-      <w:r>
-        <w:rPr>
-          <w:lang w:val="en-US"/>
-        </w:rPr>
-        <w:t>, and</w:t>
-      </w:r>
-      <w:proofErr w:type="gramEnd"/>
+      <w:r>
+        <w:rPr>
+          <w:lang w:val="en-US"/>
+        </w:rPr>
+        <w:t>navbar and</w:t>
+      </w:r>
       <w:r>
         <w:rPr>
           <w:lang w:val="en-US"/>
@@ -1514,7 +1487,19 @@
         <w:rPr>
           <w:lang w:val="en-US"/>
         </w:rPr>
-        <w:t xml:space="preserve"> parts of the full stack application and everything works. I had some issues with the flash messages as I installed the wrong version so the build ran into an error but I solved that by downgrading </w:t>
+        <w:t xml:space="preserve"> parts of the full stack application and everything works. I had some issues with the flash messages as I installed the wrong version so the build ran into an error</w:t>
+      </w:r>
+      <w:r>
+        <w:rPr>
+          <w:lang w:val="en-US"/>
+        </w:rPr>
+        <w:t>,</w:t>
+      </w:r>
+      <w:r>
+        <w:rPr>
+          <w:lang w:val="en-US"/>
+        </w:rPr>
+        <w:t xml:space="preserve"> but I solved that by downgrading </w:t>
       </w:r>
       <w:r>
         <w:rPr>
@@ -1527,6 +1512,70 @@
           <w:lang w:val="en-US"/>
         </w:rPr>
         <w:t xml:space="preserve">little while ago. </w:t>
+      </w:r>
+      <w:r>
+        <w:rPr>
+          <w:lang w:val="en-US"/>
+        </w:rPr>
+        <w:t xml:space="preserve">I made the changes to the code </w:t>
+      </w:r>
+      <w:r>
+        <w:rPr>
+          <w:lang w:val="en-US"/>
+        </w:rPr>
+        <w:t>however, and I already wondered earlier why the tutorial hard coded a localhost absolute address instead of a relative path</w:t>
+      </w:r>
+      <w:r>
+        <w:rPr>
+          <w:lang w:val="en-US"/>
+        </w:rPr>
+        <w:t>.</w:t>
+      </w:r>
+    </w:p>
+    <w:p>
+      <w:pPr>
+        <w:pStyle w:val="BodyText"/>
+        <w:rPr>
+          <w:lang w:val="en-US"/>
+        </w:rPr>
+      </w:pPr>
+    </w:p>
+    <w:p>
+      <w:pPr>
+        <w:pStyle w:val="BodyText"/>
+        <w:rPr>
+          <w:lang w:val="en-US"/>
+        </w:rPr>
+      </w:pPr>
+      <w:r>
+        <w:rPr>
+          <w:lang w:val="en-US"/>
+        </w:rPr>
+        <w:t>I will put this course on hold for a couple of days while I spend some time on the front</w:t>
+      </w:r>
+      <w:r>
+        <w:rPr>
+          <w:lang w:val="en-US"/>
+        </w:rPr>
+        <w:t>-</w:t>
+      </w:r>
+      <w:r>
+        <w:rPr>
+          <w:lang w:val="en-US"/>
+        </w:rPr>
+        <w:t xml:space="preserve">end course </w:t>
+      </w:r>
+      <w:r>
+        <w:rPr>
+          <w:lang w:val="en-US"/>
+        </w:rPr>
+        <w:t xml:space="preserve">instead, but I have set up the backend already for the project. It is the initial </w:t>
+      </w:r>
+      <w:r>
+        <w:rPr>
+          <w:lang w:val="en-US"/>
+        </w:rPr>
+        <w:t>set up as I will add more Mongoose models and routes once I have decided what kind of app to build. I will also have to decide what version of Angular to use but I reckon it makes little sense using a very old version so I will probably try to transition to the newest version and tackle the problems that come along with that.</w:t>
       </w:r>
     </w:p>
     <w:p>
@@ -1543,6 +1592,22 @@
         <w:rPr>
           <w:b/>
           <w:bCs/>
+          <w:lang w:val="en-US"/>
+        </w:rPr>
+      </w:pPr>
+      <w:r>
+        <w:rPr>
+          <w:b/>
+          <w:bCs/>
+          <w:lang w:val="en-US"/>
+        </w:rPr>
+        <w:t>23.01.2023</w:t>
+      </w:r>
+    </w:p>
+    <w:p>
+      <w:pPr>
+        <w:pStyle w:val="BodyText"/>
+        <w:rPr>
           <w:lang w:val="en-GB"/>
         </w:rPr>
       </w:pPr>
@@ -1550,31 +1615,93 @@
         <w:rPr>
           <w:lang w:val="en-US"/>
         </w:rPr>
-        <w:t>I will put this course on hold for a couple of days while I spend some time on the front</w:t>
-      </w:r>
-      <w:r>
-        <w:rPr>
-          <w:lang w:val="en-US"/>
-        </w:rPr>
-        <w:t>-</w:t>
-      </w:r>
-      <w:r>
-        <w:rPr>
-          <w:lang w:val="en-US"/>
-        </w:rPr>
-        <w:t xml:space="preserve">end course </w:t>
-      </w:r>
-      <w:r>
-        <w:rPr>
-          <w:lang w:val="en-US"/>
-        </w:rPr>
-        <w:t xml:space="preserve">instead, but I have set up the backend already for the project. It is the initial </w:t>
-      </w:r>
-      <w:r>
-        <w:rPr>
-          <w:lang w:val="en-US"/>
-        </w:rPr>
-        <w:t>set up as I will add more Mongoose models and routes once I have decided what kind of app to build. I will also have to decide what version of Angular to use but I reckon it makes little sense using a very old version so I will probably try to transition to the newest version and tackle the problems that come along with that.</w:t>
+        <w:t xml:space="preserve">I did not end up taking a break for a couple of days as the frontend course is progressing faster than I thought so </w:t>
+      </w:r>
+      <w:r>
+        <w:rPr>
+          <w:lang w:val="en-US"/>
+        </w:rPr>
+        <w:t xml:space="preserve">I decided to upgrade </w:t>
+      </w:r>
+      <w:r>
+        <w:rPr>
+          <w:lang w:val="en-US"/>
+        </w:rPr>
+        <w:t>node</w:t>
+      </w:r>
+      <w:r>
+        <w:rPr>
+          <w:lang w:val="en-US"/>
+        </w:rPr>
+        <w:t xml:space="preserve"> to the newest version and installed the newest </w:t>
+      </w:r>
+      <w:r>
+        <w:rPr>
+          <w:lang w:val="en-US"/>
+        </w:rPr>
+        <w:t xml:space="preserve">version of </w:t>
+      </w:r>
+      <w:r>
+        <w:rPr>
+          <w:lang w:val="en-US"/>
+        </w:rPr>
+        <w:t>angular</w:t>
+      </w:r>
+      <w:r>
+        <w:rPr>
+          <w:lang w:val="en-US"/>
+        </w:rPr>
+        <w:t>. I changed some of the code of the Tour of Heroes tutorial that I had changed to work on Angular2</w:t>
+      </w:r>
+      <w:r>
+        <w:rPr>
+          <w:lang w:val="en-US"/>
+        </w:rPr>
+        <w:t xml:space="preserve"> to make it run again. I finished the last part of the Tour of Heroes and learned how to make http requests with Observables. </w:t>
+      </w:r>
+      <w:r>
+        <w:rPr>
+          <w:lang w:val="en-US"/>
+        </w:rPr>
+        <w:t xml:space="preserve">It is still a little </w:t>
+      </w:r>
+      <w:r>
+        <w:rPr>
+          <w:lang w:val="en-US"/>
+        </w:rPr>
+        <w:t>confusing,</w:t>
+      </w:r>
+      <w:r>
+        <w:rPr>
+          <w:lang w:val="en-US"/>
+        </w:rPr>
+        <w:t xml:space="preserve"> but I will have a look at the </w:t>
+      </w:r>
+      <w:proofErr w:type="spellStart"/>
+      <w:r>
+        <w:rPr>
+          <w:lang w:val="en-US"/>
+        </w:rPr>
+        <w:t>rxjs</w:t>
+      </w:r>
+      <w:proofErr w:type="spellEnd"/>
+      <w:r>
+        <w:rPr>
+          <w:lang w:val="en-US"/>
+        </w:rPr>
+        <w:t xml:space="preserve"> documentation later to get a better understanding. </w:t>
+      </w:r>
+      <w:r>
+        <w:rPr>
+          <w:lang w:val="en-US"/>
+        </w:rPr>
+        <w:t xml:space="preserve">This last part of the tutorial had some interesting concepts and especially interesting was the search query code </w:t>
+      </w:r>
+      <w:r>
+        <w:rPr>
+          <w:lang w:val="en-US"/>
+        </w:rPr>
+        <w:t>in the end which I will no doubt use in my project.</w:t>
       </w:r>
     </w:p>
     <w:sectPr>

</xml_diff>